<commit_message>
feat: add pdf slide
</commit_message>
<xml_diff>
--- a/Nguyễn Trường Khoa Nguyên - xCS2205.DeCuong.FinalReport.Doc.docx
+++ b/Nguyễn Trường Khoa Nguyên - xCS2205.DeCuong.FinalReport.Doc.docx
@@ -248,7 +248,7 @@
                 <w:noProof/>
               </w:rPr>
               <w:drawing>
-                <wp:inline distT="0" distB="0" distL="0" distR="0" wp14:anchorId="43FAFFC1" wp14:editId="0F5BFF9C">
+                <wp:inline distT="0" distB="0" distL="0" distR="0" wp14:anchorId="43FAFFC1" wp14:editId="77E77BBE">
                   <wp:extent cx="2319284" cy="2495550"/>
                   <wp:effectExtent l="0" t="0" r="5080" b="0"/>
                   <wp:docPr id="1353516599" name="Picture 3" descr="Không có mô tả ảnh."/>
@@ -613,6 +613,18 @@
               </w:rPr>
               <w:t xml:space="preserve"> MANG YẾU TỐ CẢM XÚC CHO ẢNH</w:t>
             </w:r>
+            <w:r>
+              <w:rPr>
+                <w:rFonts w:ascii="Times New Roman" w:eastAsia="Times New Roman" w:hAnsi="Times New Roman" w:cs="Times New Roman"/>
+              </w:rPr>
+              <w:t xml:space="preserve"> </w:t>
+            </w:r>
+            <w:r>
+              <w:rPr>
+                <w:rFonts w:ascii="Times New Roman" w:hAnsi="Times New Roman" w:cs="Times New Roman"/>
+              </w:rPr>
+              <w:t>DỰA TRÊN TIẾP CẬN HỌC SÂU</w:t>
+            </w:r>
           </w:p>
         </w:tc>
       </w:tr>
@@ -678,6 +690,54 @@
               </w:rPr>
               <w:t>PERSONALITY IMAGE CAPTIONING</w:t>
             </w:r>
+            <w:r>
+              <w:rPr>
+                <w:rFonts w:ascii="Times New Roman" w:eastAsia="Times New Roman" w:hAnsi="Times New Roman" w:cs="Times New Roman"/>
+              </w:rPr>
+              <w:t xml:space="preserve"> </w:t>
+            </w:r>
+            <w:r>
+              <w:rPr>
+                <w:rFonts w:ascii="Times New Roman" w:hAnsi="Times New Roman" w:cs="Times New Roman"/>
+              </w:rPr>
+              <w:t>BASED</w:t>
+            </w:r>
+            <w:r>
+              <w:rPr>
+                <w:rFonts w:ascii="Times New Roman" w:hAnsi="Times New Roman" w:cs="Times New Roman"/>
+              </w:rPr>
+              <w:t xml:space="preserve"> </w:t>
+            </w:r>
+            <w:r>
+              <w:rPr>
+                <w:rFonts w:ascii="Times New Roman" w:hAnsi="Times New Roman" w:cs="Times New Roman"/>
+              </w:rPr>
+              <w:t>ON DEEP</w:t>
+            </w:r>
+            <w:r>
+              <w:rPr>
+                <w:rFonts w:ascii="Times New Roman" w:hAnsi="Times New Roman" w:cs="Times New Roman"/>
+              </w:rPr>
+              <w:t xml:space="preserve"> </w:t>
+            </w:r>
+            <w:r>
+              <w:rPr>
+                <w:rFonts w:ascii="Times New Roman" w:hAnsi="Times New Roman" w:cs="Times New Roman"/>
+              </w:rPr>
+              <w:t>LEARNING</w:t>
+            </w:r>
+            <w:r>
+              <w:rPr>
+                <w:rFonts w:ascii="Times New Roman" w:hAnsi="Times New Roman" w:cs="Times New Roman"/>
+              </w:rPr>
+              <w:t xml:space="preserve"> </w:t>
+            </w:r>
+            <w:r>
+              <w:rPr>
+                <w:rFonts w:ascii="Times New Roman" w:hAnsi="Times New Roman" w:cs="Times New Roman"/>
+              </w:rPr>
+              <w:t>APPROACH</w:t>
+            </w:r>
           </w:p>
         </w:tc>
       </w:tr>
@@ -820,14 +880,14 @@
               <w:rPr>
                 <w:rFonts w:ascii="Times New Roman" w:hAnsi="Times New Roman" w:cs="Times New Roman"/>
               </w:rPr>
-              <w:t xml:space="preserve">Việc sử dụng các hình ảnh để thể hiện nội dung của một chủ đề đang được sử dụng phổ rộng rãi không những trên các trang mạng xã hội, báo chí mà còn được sử dụng trong các văn bản tài liệu, sách giáo khoa. Bài toán tạo mô tả cho ảnh với mục tiêu là biểu diễn nội dung của bức ảnh thành dạng văn bản miêu tả đúng các sự vật và hành động trong bức ảnh đầu vào. Các câu mô tả này sẽ có thể được ứng dụng vào trong việc hỗ trợ các mô hình học máy khác nhằm nâng cao tính hiệu quả mà các mô hình học máy đó đang hướng tới, đồng thời việc sinh ra câu mô tả cho ảnh cũng có thể làm </w:t>
+              <w:t xml:space="preserve">Việc sử dụng các hình ảnh để thể hiện nội dung của một chủ đề đang được sử dụng phổ rộng rãi không những trên các trang mạng xã hội, báo chí mà còn được sử dụng trong các văn bản tài liệu, sách giáo khoa. Bài toán tạo mô tả cho ảnh với mục tiêu là biểu diễn nội dung của bức ảnh thành dạng văn bản miêu tả đúng các sự vật và hành động trong bức ảnh đầu vào. Các câu mô tả này sẽ có thể được ứng dụng vào trong </w:t>
             </w:r>
             <w:r>
               <w:rPr>
                 <w:rFonts w:ascii="Times New Roman" w:hAnsi="Times New Roman" w:cs="Times New Roman"/>
               </w:rPr>
               <w:lastRenderedPageBreak/>
-              <w:t>một phương tiện hỗ trợ những người khiếm thị trong việc đọc hiểu nội dung của một bức ảnh. Đã có nhiều nghiên cứu trong việc tự động sinh câu mô tả cho ảnh như: Retrieval based, Template based, ... Tuy nhiên những nghiên cứu này chỉ được áp dụng cho tiếng Anh, chưa có nghiên cứu nào được thực hiện nhằm giải quyết vấn đề cho tiếng Việt. Đề tài với phạm vi xây dựng mô hình tạo câu mô tả tiếng Việt mong muốn với một bức hình người dùng đưa vào, mô hình sẽ tạo ra câu mô tả tiếng Việt thể hiện lên được nội dung của bức ảnh.</w:t>
+              <w:t>việc hỗ trợ các mô hình học máy khác nhằm nâng cao tính hiệu quả mà các mô hình học máy đó đang hướng tới, đồng thời việc sinh ra câu mô tả cho ảnh cũng có thể làm một phương tiện hỗ trợ những người khiếm thị trong việc đọc hiểu nội dung của một bức ảnh. Đã có nhiều nghiên cứu trong việc tự động sinh câu mô tả cho ảnh như: Retrieval based, Template based, ... Tuy nhiên những nghiên cứu này chỉ được áp dụng cho tiếng Anh, chưa có nghiên cứu nào được thực hiện nhằm giải quyết vấn đề cho tiếng Việt. Đề tài với phạm vi xây dựng mô hình tạo câu mô tả tiếng Việt mong muốn với một bức hình người dùng đưa vào, mô hình sẽ tạo ra câu mô tả tiếng Việt thể hiện lên được nội dung của bức ảnh.</w:t>
             </w:r>
             <w:r>
               <w:t xml:space="preserve"> </w:t>
@@ -907,43 +967,7 @@
               <w:rPr>
                 <w:color w:val="000000"/>
               </w:rPr>
-              <w:t>Hình 1: Sơ đồ</w:t>
-            </w:r>
-            <w:r>
-              <w:rPr>
-                <w:color w:val="000000"/>
-              </w:rPr>
-              <w:t xml:space="preserve"> đề xuất</w:t>
-            </w:r>
-            <w:r>
-              <w:rPr>
-                <w:color w:val="000000"/>
-              </w:rPr>
-              <w:t xml:space="preserve"> sử dụng mô hình </w:t>
-            </w:r>
-            <w:r>
-              <w:rPr>
-                <w:color w:val="000000"/>
-              </w:rPr>
-              <w:t>Show Attend an Tell</w:t>
-            </w:r>
-            <w:r>
-              <w:rPr>
-                <w:color w:val="000000"/>
-              </w:rPr>
-              <w:t xml:space="preserve"> kết hợp</w:t>
-            </w:r>
-            <w:r>
-              <w:rPr>
-                <w:color w:val="000000"/>
-              </w:rPr>
-              <w:t xml:space="preserve"> với sử dụng yếu tố cảm xúc để tạo mô tả ảnh</w:t>
-            </w:r>
-            <w:r>
-              <w:rPr>
-                <w:color w:val="000000"/>
-              </w:rPr>
-              <w:t xml:space="preserve"> </w:t>
+              <w:t xml:space="preserve">Hình 1: Sơ đồ đề xuất sử dụng mô hình Show Attend an Tell kết hợp với sử dụng yếu tố cảm xúc để tạo mô tả ảnh </w:t>
             </w:r>
           </w:p>
           <w:p>
@@ -1131,6 +1155,7 @@
                     <w:rPr>
                       <w:rFonts w:ascii="Times New Roman" w:eastAsia="Times New Roman" w:hAnsi="Times New Roman" w:cs="Times New Roman"/>
                     </w:rPr>
+                    <w:lastRenderedPageBreak/>
                     <w:t>Hình ảnh:</w:t>
                   </w:r>
                 </w:p>
@@ -1146,7 +1171,6 @@
                     <w:rPr>
                       <w:noProof/>
                     </w:rPr>
-                    <w:lastRenderedPageBreak/>
                     <w:drawing>
                       <wp:inline distT="0" distB="0" distL="0" distR="0" wp14:anchorId="03418A79" wp14:editId="5A8F94EF">
                         <wp:extent cx="1838325" cy="1314333"/>
@@ -1243,7 +1267,6 @@
                     <w:rPr>
                       <w:rFonts w:ascii="Times New Roman" w:eastAsia="Times New Roman" w:hAnsi="Times New Roman" w:cs="Times New Roman"/>
                     </w:rPr>
-                    <w:lastRenderedPageBreak/>
                     <w:t>Khung cảnh thật đáng ngạc nhiên</w:t>
                   </w:r>
                 </w:p>

</xml_diff>